<commit_message>
updated 8.2 debug report with screenshot of errors
</commit_message>
<xml_diff>
--- a/WEEK8/8.2CR_Debug_Report.docx
+++ b/WEEK8/8.2CR_Debug_Report.docx
@@ -1,6 +1,6 @@
 
 <file path=word/document.xml><?xml version="1.0" encoding="utf-8"?>
-<w:document xmlns:wpc="http://schemas.microsoft.com/office/word/2010/wordprocessingCanvas" xmlns:cx="http://schemas.microsoft.com/office/drawing/2014/chartex" xmlns:cx1="http://schemas.microsoft.com/office/drawing/2015/9/8/chartex" xmlns:cx2="http://schemas.microsoft.com/office/drawing/2015/10/21/chartex" xmlns:cx3="http://schemas.microsoft.com/office/drawing/2016/5/9/chartex" xmlns:cx4="http://schemas.microsoft.com/office/drawing/2016/5/10/chartex" xmlns:cx5="http://schemas.microsoft.com/office/drawing/2016/5/11/chartex" xmlns:cx6="http://schemas.microsoft.com/office/drawing/2016/5/12/chartex" xmlns:cx7="http://schemas.microsoft.com/office/drawing/2016/5/13/chartex" xmlns:cx8="http://schemas.microsoft.com/office/drawing/2016/5/14/chartex" xmlns:mc="http://schemas.openxmlformats.org/markup-compatibility/2006" xmlns:aink="http://schemas.microsoft.com/office/drawing/2016/ink" xmlns:am3d="http://schemas.microsoft.com/office/drawing/2017/model3d" xmlns:o="urn:schemas-microsoft-com:office:office" xmlns:oel="http://schemas.microsoft.com/office/2019/extlst" xmlns:r="http://schemas.openxmlformats.org/officeDocument/2006/relationships" xmlns:m="http://schemas.openxmlformats.org/officeDocument/2006/math" xmlns:v="urn:schemas-microsoft-com:vml" xmlns:wp14="http://schemas.microsoft.com/office/word/2010/wordprocessingDrawing" xmlns:wp="http://schemas.openxmlformats.org/drawingml/2006/wordprocessingDrawing" xmlns:w10="urn:schemas-microsoft-com:office:word" xmlns:w="http://schemas.openxmlformats.org/wordprocessingml/2006/main" xmlns:w14="http://schemas.microsoft.com/office/word/2010/wordml" xmlns:w15="http://schemas.microsoft.com/office/word/2012/wordml" xmlns:w16cex="http://schemas.microsoft.com/office/word/2018/wordml/cex" xmlns:w16cid="http://schemas.microsoft.com/office/word/2016/wordml/cid" xmlns:w16="http://schemas.microsoft.com/office/word/2018/wordml" xmlns:w16du="http://schemas.microsoft.com/office/word/2023/wordml/word16du" xmlns:w16sdtdh="http://schemas.microsoft.com/office/word/2020/wordml/sdtdatahash" xmlns:w16se="http://schemas.microsoft.com/office/word/2015/wordml/symex" xmlns:wpg="http://schemas.microsoft.com/office/word/2010/wordprocessingGroup" xmlns:wpi="http://schemas.microsoft.com/office/word/2010/wordprocessingInk" xmlns:wne="http://schemas.microsoft.com/office/word/2006/wordml" xmlns:wps="http://schemas.microsoft.com/office/word/2010/wordprocessingShape" mc:Ignorable="w14 w15 w16se w16cid w16 w16cex w16sdtdh w16du wp14">
+<w:document xmlns:wpc="http://schemas.microsoft.com/office/word/2010/wordprocessingCanvas" xmlns:cx="http://schemas.microsoft.com/office/drawing/2014/chartex" xmlns:cx1="http://schemas.microsoft.com/office/drawing/2015/9/8/chartex" xmlns:cx2="http://schemas.microsoft.com/office/drawing/2015/10/21/chartex" xmlns:cx3="http://schemas.microsoft.com/office/drawing/2016/5/9/chartex" xmlns:cx4="http://schemas.microsoft.com/office/drawing/2016/5/10/chartex" xmlns:cx5="http://schemas.microsoft.com/office/drawing/2016/5/11/chartex" xmlns:cx6="http://schemas.microsoft.com/office/drawing/2016/5/12/chartex" xmlns:cx7="http://schemas.microsoft.com/office/drawing/2016/5/13/chartex" xmlns:cx8="http://schemas.microsoft.com/office/drawing/2016/5/14/chartex" xmlns:mc="http://schemas.openxmlformats.org/markup-compatibility/2006" xmlns:aink="http://schemas.microsoft.com/office/drawing/2016/ink" xmlns:am3d="http://schemas.microsoft.com/office/drawing/2017/model3d" xmlns:o="urn:schemas-microsoft-com:office:office" xmlns:oel="http://schemas.microsoft.com/office/2019/extlst" xmlns:r="http://schemas.openxmlformats.org/officeDocument/2006/relationships" xmlns:m="http://schemas.openxmlformats.org/officeDocument/2006/math" xmlns:v="urn:schemas-microsoft-com:vml" xmlns:wp14="http://schemas.microsoft.com/office/word/2010/wordprocessingDrawing" xmlns:wp="http://schemas.openxmlformats.org/drawingml/2006/wordprocessingDrawing" xmlns:w10="urn:schemas-microsoft-com:office:word" xmlns:w="http://schemas.openxmlformats.org/wordprocessingml/2006/main" xmlns:w14="http://schemas.microsoft.com/office/word/2010/wordml" xmlns:w15="http://schemas.microsoft.com/office/word/2012/wordml" xmlns:w16cex="http://schemas.microsoft.com/office/word/2018/wordml/cex" xmlns:w16cid="http://schemas.microsoft.com/office/word/2016/wordml/cid" xmlns:w16="http://schemas.microsoft.com/office/word/2018/wordml" xmlns:w16du="http://schemas.microsoft.com/office/word/2023/wordml/word16du" xmlns:w16sdtdh="http://schemas.microsoft.com/office/word/2020/wordml/sdtdatahash" xmlns:w16sdtfl="http://schemas.microsoft.com/office/word/2024/wordml/sdtformatlock" xmlns:w16se="http://schemas.microsoft.com/office/word/2015/wordml/symex" xmlns:wpg="http://schemas.microsoft.com/office/word/2010/wordprocessingGroup" xmlns:wpi="http://schemas.microsoft.com/office/word/2010/wordprocessingInk" xmlns:wne="http://schemas.microsoft.com/office/word/2006/wordml" xmlns:wps="http://schemas.microsoft.com/office/word/2010/wordprocessingShape" mc:Ignorable="w14 w15 w16se w16cid w16 w16cex w16sdtdh w16sdtfl w16du wp14">
   <w:body>
     <w:p>
       <w:pPr>
@@ -42,6 +42,9 @@
       <w:r>
         <w:t xml:space="preserve"> </w:t>
       </w:r>
+      <w:r>
+        <w:t>Sachin Kharel</w:t>
+      </w:r>
     </w:p>
     <w:p>
       <w:pPr>
@@ -55,6 +58,9 @@
       </w:r>
       <w:r>
         <w:t xml:space="preserve"> </w:t>
+      </w:r>
+      <w:r>
+        <w:t>689206</w:t>
       </w:r>
     </w:p>
     <w:p>
@@ -194,14 +200,21 @@
             <w:pPr>
               <w:spacing w:before="60" w:after="60"/>
             </w:pPr>
-            <w:r>
-              <w:t xml:space="preserve">[summarise the </w:t>
-            </w:r>
-            <w:r>
-              <w:t xml:space="preserve">problem </w:t>
-            </w:r>
-            <w:r>
-              <w:t>in your own words]</w:t>
+            <w:proofErr w:type="spellStart"/>
+            <w:r>
+              <w:t>random_</w:t>
+            </w:r>
+            <w:proofErr w:type="gramStart"/>
+            <w:r>
+              <w:t>sequence</w:t>
+            </w:r>
+            <w:proofErr w:type="spellEnd"/>
+            <w:r>
+              <w:t>(</w:t>
+            </w:r>
+            <w:proofErr w:type="gramEnd"/>
+            <w:r>
+              <w:t>) function is not defined</w:t>
             </w:r>
           </w:p>
         </w:tc>
@@ -272,6 +285,43 @@
               <w:spacing w:before="60" w:after="60"/>
               <w:contextualSpacing/>
             </w:pPr>
+            <w:r>
+              <w:drawing>
+                <wp:inline distT="0" distB="0" distL="0" distR="0" wp14:anchorId="554D7B80" wp14:editId="5940EE4D">
+                  <wp:extent cx="4149090" cy="554893"/>
+                  <wp:effectExtent l="0" t="0" r="0" b="4445"/>
+                  <wp:docPr id="1323507892" name="Picture 1"/>
+                  <wp:cNvGraphicFramePr>
+                    <a:graphicFrameLocks xmlns:a="http://schemas.openxmlformats.org/drawingml/2006/main" noChangeAspect="1"/>
+                  </wp:cNvGraphicFramePr>
+                  <a:graphic xmlns:a="http://schemas.openxmlformats.org/drawingml/2006/main">
+                    <a:graphicData uri="http://schemas.openxmlformats.org/drawingml/2006/picture">
+                      <pic:pic xmlns:pic="http://schemas.openxmlformats.org/drawingml/2006/picture">
+                        <pic:nvPicPr>
+                          <pic:cNvPr id="1323507892" name=""/>
+                          <pic:cNvPicPr/>
+                        </pic:nvPicPr>
+                        <pic:blipFill>
+                          <a:blip r:embed="rId7"/>
+                          <a:stretch>
+                            <a:fillRect/>
+                          </a:stretch>
+                        </pic:blipFill>
+                        <pic:spPr>
+                          <a:xfrm>
+                            <a:off x="0" y="0"/>
+                            <a:ext cx="4183931" cy="559553"/>
+                          </a:xfrm>
+                          <a:prstGeom prst="rect">
+                            <a:avLst/>
+                          </a:prstGeom>
+                        </pic:spPr>
+                      </pic:pic>
+                    </a:graphicData>
+                  </a:graphic>
+                </wp:inline>
+              </w:drawing>
+            </w:r>
           </w:p>
         </w:tc>
       </w:tr>
@@ -285,29 +335,13 @@
               <w:spacing w:before="60" w:after="60"/>
               <w:rPr>
                 <w:b/>
-                <w:i/>
-              </w:rPr>
-            </w:pPr>
-            <w:r>
-              <w:rPr>
-                <w:b/>
-                <w:i/>
-              </w:rPr>
-              <w:t>[Record any additional sample runs (delete this row if not used</w:t>
-            </w:r>
-            <w:r>
-              <w:rPr>
-                <w:b/>
-                <w:i/>
-              </w:rPr>
-              <w:t>; insert more rows if needed</w:t>
-            </w:r>
-            <w:r>
-              <w:rPr>
-                <w:b/>
-                <w:i/>
-              </w:rPr>
-              <w:t>)]</w:t>
+              </w:rPr>
+            </w:pPr>
+            <w:r>
+              <w:rPr>
+                <w:b/>
+              </w:rPr>
+              <w:t>Defective line number(s):</w:t>
             </w:r>
           </w:p>
         </w:tc>
@@ -318,8 +352,10 @@
           <w:p>
             <w:pPr>
               <w:spacing w:before="60" w:after="60"/>
-              <w:contextualSpacing/>
-            </w:pPr>
+            </w:pPr>
+            <w:r>
+              <w:t>62</w:t>
+            </w:r>
           </w:p>
         </w:tc>
       </w:tr>
@@ -339,7 +375,7 @@
               <w:rPr>
                 <w:b/>
               </w:rPr>
-              <w:t>Defective line number(s):</w:t>
+              <w:t>Summary of the cause:</w:t>
             </w:r>
           </w:p>
         </w:tc>
@@ -351,6 +387,22 @@
             <w:pPr>
               <w:spacing w:before="60" w:after="60"/>
             </w:pPr>
+            <w:proofErr w:type="spellStart"/>
+            <w:r>
+              <w:t>random_</w:t>
+            </w:r>
+            <w:proofErr w:type="gramStart"/>
+            <w:r>
+              <w:t>sequence</w:t>
+            </w:r>
+            <w:proofErr w:type="spellEnd"/>
+            <w:r>
+              <w:t>(</w:t>
+            </w:r>
+            <w:proofErr w:type="gramEnd"/>
+            <w:r>
+              <w:t>) function was not imported from utils.py</w:t>
+            </w:r>
           </w:p>
         </w:tc>
       </w:tr>
@@ -370,7 +422,19 @@
               <w:rPr>
                 <w:b/>
               </w:rPr>
-              <w:t>Summary of the cause:</w:t>
+              <w:t xml:space="preserve">How cause </w:t>
+            </w:r>
+            <w:r>
+              <w:rPr>
+                <w:b/>
+              </w:rPr>
+              <w:t xml:space="preserve">was </w:t>
+            </w:r>
+            <w:r>
+              <w:rPr>
+                <w:b/>
+              </w:rPr>
+              <w:t>identified:</w:t>
             </w:r>
           </w:p>
         </w:tc>
@@ -382,6 +446,33 @@
             <w:pPr>
               <w:spacing w:before="60" w:after="60"/>
             </w:pPr>
+            <w:r>
+              <w:t xml:space="preserve">Because I’d turned on the </w:t>
+            </w:r>
+            <w:proofErr w:type="spellStart"/>
+            <w:r>
+              <w:t>Pylance</w:t>
+            </w:r>
+            <w:proofErr w:type="spellEnd"/>
+            <w:r>
+              <w:t xml:space="preserve"> plugin’s Type Checking to on, I discovered an error shown on the call to </w:t>
+            </w:r>
+            <w:proofErr w:type="spellStart"/>
+            <w:r>
+              <w:t>random_</w:t>
+            </w:r>
+            <w:proofErr w:type="gramStart"/>
+            <w:r>
+              <w:t>sequence</w:t>
+            </w:r>
+            <w:proofErr w:type="spellEnd"/>
+            <w:r>
+              <w:t>(</w:t>
+            </w:r>
+            <w:proofErr w:type="gramEnd"/>
+            <w:r>
+              <w:t>)</w:t>
+            </w:r>
           </w:p>
         </w:tc>
       </w:tr>
@@ -401,19 +492,7 @@
               <w:rPr>
                 <w:b/>
               </w:rPr>
-              <w:t xml:space="preserve">How cause </w:t>
-            </w:r>
-            <w:r>
-              <w:rPr>
-                <w:b/>
-              </w:rPr>
-              <w:t xml:space="preserve">was </w:t>
-            </w:r>
-            <w:r>
-              <w:rPr>
-                <w:b/>
-              </w:rPr>
-              <w:t>identified:</w:t>
+              <w:t>Replacement code:</w:t>
             </w:r>
           </w:p>
         </w:tc>
@@ -425,6 +504,77 @@
             <w:pPr>
               <w:spacing w:before="60" w:after="60"/>
             </w:pPr>
+            <w:r>
+              <w:t xml:space="preserve">from util import </w:t>
+            </w:r>
+            <w:proofErr w:type="spellStart"/>
+            <w:r>
+              <w:t>random_sequence</w:t>
+            </w:r>
+            <w:proofErr w:type="spellEnd"/>
+          </w:p>
+        </w:tc>
+      </w:tr>
+    </w:tbl>
+    <w:p/>
+    <w:tbl>
+      <w:tblPr>
+        <w:tblStyle w:val="TableGrid"/>
+        <w:tblW w:w="5000" w:type="pct"/>
+        <w:tblLayout w:type="fixed"/>
+        <w:tblLook w:val="04A0" w:firstRow="1" w:lastRow="0" w:firstColumn="1" w:lastColumn="0" w:noHBand="0" w:noVBand="1"/>
+      </w:tblPr>
+      <w:tblGrid>
+        <w:gridCol w:w="2878"/>
+        <w:gridCol w:w="6750"/>
+      </w:tblGrid>
+      <w:tr>
+        <w:tc>
+          <w:tcPr>
+            <w:tcW w:w="2878" w:type="dxa"/>
+          </w:tcPr>
+          <w:p>
+            <w:pPr>
+              <w:spacing w:before="60" w:after="60"/>
+              <w:rPr>
+                <w:b/>
+              </w:rPr>
+            </w:pPr>
+            <w:r>
+              <w:rPr>
+                <w:b/>
+              </w:rPr>
+              <w:t>Issue:</w:t>
+            </w:r>
+          </w:p>
+        </w:tc>
+        <w:tc>
+          <w:tcPr>
+            <w:tcW w:w="6750" w:type="dxa"/>
+          </w:tcPr>
+          <w:p>
+            <w:pPr>
+              <w:spacing w:before="60" w:after="60"/>
+            </w:pPr>
+            <w:proofErr w:type="spellStart"/>
+            <w:r>
+              <w:t>print_then_</w:t>
+            </w:r>
+            <w:proofErr w:type="gramStart"/>
+            <w:r>
+              <w:t>pause</w:t>
+            </w:r>
+            <w:proofErr w:type="spellEnd"/>
+            <w:r>
+              <w:t>(</w:t>
+            </w:r>
+            <w:proofErr w:type="gramEnd"/>
+            <w:r>
+              <w:t xml:space="preserve">) function </w:t>
+            </w:r>
+            <w:r>
+              <w:t>is not defined</w:t>
+            </w:r>
           </w:p>
         </w:tc>
       </w:tr>
@@ -444,6 +594,244 @@
               <w:rPr>
                 <w:b/>
               </w:rPr>
+              <w:t xml:space="preserve">Program transcript </w:t>
+            </w:r>
+            <w:r>
+              <w:rPr>
+                <w:b/>
+              </w:rPr>
+              <w:t xml:space="preserve">or </w:t>
+            </w:r>
+            <w:r>
+              <w:rPr>
+                <w:b/>
+              </w:rPr>
+              <w:t xml:space="preserve">summary of its </w:t>
+            </w:r>
+            <w:r>
+              <w:rPr>
+                <w:b/>
+              </w:rPr>
+              <w:t>behaviour</w:t>
+            </w:r>
+            <w:r>
+              <w:rPr>
+                <w:b/>
+              </w:rPr>
+              <w:t>:</w:t>
+            </w:r>
+            <w:r>
+              <w:rPr>
+                <w:b/>
+              </w:rPr>
+              <w:br/>
+              <w:t>(format user input in bold)</w:t>
+            </w:r>
+          </w:p>
+        </w:tc>
+        <w:tc>
+          <w:tcPr>
+            <w:tcW w:w="6750" w:type="dxa"/>
+          </w:tcPr>
+          <w:p>
+            <w:pPr>
+              <w:spacing w:before="60" w:after="60"/>
+              <w:contextualSpacing/>
+            </w:pPr>
+            <w:r>
+              <w:drawing>
+                <wp:inline distT="0" distB="0" distL="0" distR="0" wp14:anchorId="2D4359A3" wp14:editId="1E99FE70">
+                  <wp:extent cx="4149090" cy="547076"/>
+                  <wp:effectExtent l="0" t="0" r="0" b="0"/>
+                  <wp:docPr id="285518369" name="Picture 1"/>
+                  <wp:cNvGraphicFramePr>
+                    <a:graphicFrameLocks xmlns:a="http://schemas.openxmlformats.org/drawingml/2006/main" noChangeAspect="1"/>
+                  </wp:cNvGraphicFramePr>
+                  <a:graphic xmlns:a="http://schemas.openxmlformats.org/drawingml/2006/main">
+                    <a:graphicData uri="http://schemas.openxmlformats.org/drawingml/2006/picture">
+                      <pic:pic xmlns:pic="http://schemas.openxmlformats.org/drawingml/2006/picture">
+                        <pic:nvPicPr>
+                          <pic:cNvPr id="285518369" name=""/>
+                          <pic:cNvPicPr/>
+                        </pic:nvPicPr>
+                        <pic:blipFill>
+                          <a:blip r:embed="rId8"/>
+                          <a:stretch>
+                            <a:fillRect/>
+                          </a:stretch>
+                        </pic:blipFill>
+                        <pic:spPr>
+                          <a:xfrm>
+                            <a:off x="0" y="0"/>
+                            <a:ext cx="4199837" cy="553767"/>
+                          </a:xfrm>
+                          <a:prstGeom prst="rect">
+                            <a:avLst/>
+                          </a:prstGeom>
+                        </pic:spPr>
+                      </pic:pic>
+                    </a:graphicData>
+                  </a:graphic>
+                </wp:inline>
+              </w:drawing>
+            </w:r>
+          </w:p>
+        </w:tc>
+      </w:tr>
+      <w:tr>
+        <w:tc>
+          <w:tcPr>
+            <w:tcW w:w="2878" w:type="dxa"/>
+          </w:tcPr>
+          <w:p>
+            <w:pPr>
+              <w:spacing w:before="60" w:after="60"/>
+              <w:rPr>
+                <w:b/>
+              </w:rPr>
+            </w:pPr>
+            <w:r>
+              <w:rPr>
+                <w:b/>
+              </w:rPr>
+              <w:t>Defective line number(s):</w:t>
+            </w:r>
+          </w:p>
+        </w:tc>
+        <w:tc>
+          <w:tcPr>
+            <w:tcW w:w="6750" w:type="dxa"/>
+          </w:tcPr>
+          <w:p>
+            <w:pPr>
+              <w:spacing w:before="60" w:after="60"/>
+            </w:pPr>
+            <w:r>
+              <w:t>76</w:t>
+            </w:r>
+          </w:p>
+        </w:tc>
+      </w:tr>
+      <w:tr>
+        <w:tc>
+          <w:tcPr>
+            <w:tcW w:w="2878" w:type="dxa"/>
+          </w:tcPr>
+          <w:p>
+            <w:pPr>
+              <w:spacing w:before="60" w:after="60"/>
+              <w:rPr>
+                <w:b/>
+              </w:rPr>
+            </w:pPr>
+            <w:r>
+              <w:rPr>
+                <w:b/>
+              </w:rPr>
+              <w:t>Summary of the cause:</w:t>
+            </w:r>
+          </w:p>
+        </w:tc>
+        <w:tc>
+          <w:tcPr>
+            <w:tcW w:w="6750" w:type="dxa"/>
+          </w:tcPr>
+          <w:p>
+            <w:pPr>
+              <w:spacing w:before="60" w:after="60"/>
+            </w:pPr>
+            <w:r>
+              <w:t>Wrong function name</w:t>
+            </w:r>
+          </w:p>
+        </w:tc>
+      </w:tr>
+      <w:tr>
+        <w:tc>
+          <w:tcPr>
+            <w:tcW w:w="2878" w:type="dxa"/>
+          </w:tcPr>
+          <w:p>
+            <w:pPr>
+              <w:spacing w:before="60" w:after="60"/>
+              <w:rPr>
+                <w:b/>
+              </w:rPr>
+            </w:pPr>
+            <w:r>
+              <w:rPr>
+                <w:b/>
+              </w:rPr>
+              <w:t xml:space="preserve">How cause </w:t>
+            </w:r>
+            <w:r>
+              <w:rPr>
+                <w:b/>
+              </w:rPr>
+              <w:t xml:space="preserve">was </w:t>
+            </w:r>
+            <w:r>
+              <w:rPr>
+                <w:b/>
+              </w:rPr>
+              <w:t>identified:</w:t>
+            </w:r>
+          </w:p>
+        </w:tc>
+        <w:tc>
+          <w:tcPr>
+            <w:tcW w:w="6750" w:type="dxa"/>
+          </w:tcPr>
+          <w:p>
+            <w:pPr>
+              <w:spacing w:before="60" w:after="60"/>
+            </w:pPr>
+            <w:r>
+              <w:t xml:space="preserve">Because I’d turned on the </w:t>
+            </w:r>
+            <w:proofErr w:type="spellStart"/>
+            <w:r>
+              <w:t>Pylance</w:t>
+            </w:r>
+            <w:proofErr w:type="spellEnd"/>
+            <w:r>
+              <w:t xml:space="preserve"> plugin’s Type Checking to on, I discovered an error shown on the call to </w:t>
+            </w:r>
+            <w:proofErr w:type="spellStart"/>
+            <w:r>
+              <w:t>print_then_</w:t>
+            </w:r>
+            <w:proofErr w:type="gramStart"/>
+            <w:r>
+              <w:t>pause</w:t>
+            </w:r>
+            <w:proofErr w:type="spellEnd"/>
+            <w:r>
+              <w:t>(</w:t>
+            </w:r>
+            <w:proofErr w:type="gramEnd"/>
+            <w:r>
+              <w:t>)</w:t>
+            </w:r>
+          </w:p>
+        </w:tc>
+      </w:tr>
+      <w:tr>
+        <w:tc>
+          <w:tcPr>
+            <w:tcW w:w="2878" w:type="dxa"/>
+          </w:tcPr>
+          <w:p>
+            <w:pPr>
+              <w:spacing w:before="60" w:after="60"/>
+              <w:rPr>
+                <w:b/>
+              </w:rPr>
+            </w:pPr>
+            <w:r>
+              <w:rPr>
+                <w:b/>
+              </w:rPr>
               <w:t>Replacement code:</w:t>
             </w:r>
           </w:p>
@@ -456,6 +844,719 @@
             <w:pPr>
               <w:spacing w:before="60" w:after="60"/>
             </w:pPr>
+            <w:proofErr w:type="spellStart"/>
+            <w:r>
+              <w:t>print_n_pause</w:t>
+            </w:r>
+            <w:proofErr w:type="spellEnd"/>
+            <w:r>
+              <w:t>(f"\n{who}: {what}", 0.5)</w:t>
+            </w:r>
+          </w:p>
+        </w:tc>
+      </w:tr>
+    </w:tbl>
+    <w:p/>
+    <w:tbl>
+      <w:tblPr>
+        <w:tblStyle w:val="TableGrid"/>
+        <w:tblW w:w="5000" w:type="pct"/>
+        <w:tblLayout w:type="fixed"/>
+        <w:tblLook w:val="04A0" w:firstRow="1" w:lastRow="0" w:firstColumn="1" w:lastColumn="0" w:noHBand="0" w:noVBand="1"/>
+      </w:tblPr>
+      <w:tblGrid>
+        <w:gridCol w:w="2878"/>
+        <w:gridCol w:w="6750"/>
+      </w:tblGrid>
+      <w:tr>
+        <w:tc>
+          <w:tcPr>
+            <w:tcW w:w="2878" w:type="dxa"/>
+          </w:tcPr>
+          <w:p>
+            <w:pPr>
+              <w:spacing w:before="60" w:after="60"/>
+              <w:rPr>
+                <w:b/>
+              </w:rPr>
+            </w:pPr>
+            <w:r>
+              <w:rPr>
+                <w:b/>
+              </w:rPr>
+              <w:t>Issue:</w:t>
+            </w:r>
+          </w:p>
+        </w:tc>
+        <w:tc>
+          <w:tcPr>
+            <w:tcW w:w="6750" w:type="dxa"/>
+          </w:tcPr>
+          <w:p>
+            <w:pPr>
+              <w:spacing w:before="60" w:after="60"/>
+            </w:pPr>
+            <w:proofErr w:type="spellStart"/>
+            <w:r>
+              <w:t>show_random_</w:t>
+            </w:r>
+            <w:proofErr w:type="gramStart"/>
+            <w:r>
+              <w:t>menu</w:t>
+            </w:r>
+            <w:proofErr w:type="spellEnd"/>
+            <w:r>
+              <w:t>(</w:t>
+            </w:r>
+            <w:proofErr w:type="gramEnd"/>
+            <w:r>
+              <w:t xml:space="preserve">) function </w:t>
+            </w:r>
+            <w:r>
+              <w:t>is not defined</w:t>
+            </w:r>
+          </w:p>
+        </w:tc>
+      </w:tr>
+      <w:tr>
+        <w:tc>
+          <w:tcPr>
+            <w:tcW w:w="2878" w:type="dxa"/>
+          </w:tcPr>
+          <w:p>
+            <w:pPr>
+              <w:spacing w:before="60" w:after="60"/>
+              <w:rPr>
+                <w:b/>
+              </w:rPr>
+            </w:pPr>
+            <w:r>
+              <w:rPr>
+                <w:b/>
+              </w:rPr>
+              <w:t xml:space="preserve">Program transcript </w:t>
+            </w:r>
+            <w:r>
+              <w:rPr>
+                <w:b/>
+              </w:rPr>
+              <w:t xml:space="preserve">or </w:t>
+            </w:r>
+            <w:r>
+              <w:rPr>
+                <w:b/>
+              </w:rPr>
+              <w:t xml:space="preserve">summary of its </w:t>
+            </w:r>
+            <w:r>
+              <w:rPr>
+                <w:b/>
+              </w:rPr>
+              <w:t>behaviour</w:t>
+            </w:r>
+            <w:r>
+              <w:rPr>
+                <w:b/>
+              </w:rPr>
+              <w:t>:</w:t>
+            </w:r>
+            <w:r>
+              <w:rPr>
+                <w:b/>
+              </w:rPr>
+              <w:br/>
+              <w:t>(format user input in bold)</w:t>
+            </w:r>
+          </w:p>
+        </w:tc>
+        <w:tc>
+          <w:tcPr>
+            <w:tcW w:w="6750" w:type="dxa"/>
+          </w:tcPr>
+          <w:p>
+            <w:pPr>
+              <w:spacing w:before="60" w:after="60"/>
+              <w:contextualSpacing/>
+            </w:pPr>
+            <w:r>
+              <w:drawing>
+                <wp:inline distT="0" distB="0" distL="0" distR="0" wp14:anchorId="00DEA83C" wp14:editId="3702AC3E">
+                  <wp:extent cx="4149090" cy="539261"/>
+                  <wp:effectExtent l="0" t="0" r="3810" b="0"/>
+                  <wp:docPr id="869136799" name="Picture 1"/>
+                  <wp:cNvGraphicFramePr>
+                    <a:graphicFrameLocks xmlns:a="http://schemas.openxmlformats.org/drawingml/2006/main" noChangeAspect="1"/>
+                  </wp:cNvGraphicFramePr>
+                  <a:graphic xmlns:a="http://schemas.openxmlformats.org/drawingml/2006/main">
+                    <a:graphicData uri="http://schemas.openxmlformats.org/drawingml/2006/picture">
+                      <pic:pic xmlns:pic="http://schemas.openxmlformats.org/drawingml/2006/picture">
+                        <pic:nvPicPr>
+                          <pic:cNvPr id="869136799" name=""/>
+                          <pic:cNvPicPr/>
+                        </pic:nvPicPr>
+                        <pic:blipFill>
+                          <a:blip r:embed="rId9"/>
+                          <a:stretch>
+                            <a:fillRect/>
+                          </a:stretch>
+                        </pic:blipFill>
+                        <pic:spPr>
+                          <a:xfrm>
+                            <a:off x="0" y="0"/>
+                            <a:ext cx="4188132" cy="544335"/>
+                          </a:xfrm>
+                          <a:prstGeom prst="rect">
+                            <a:avLst/>
+                          </a:prstGeom>
+                        </pic:spPr>
+                      </pic:pic>
+                    </a:graphicData>
+                  </a:graphic>
+                </wp:inline>
+              </w:drawing>
+            </w:r>
+          </w:p>
+        </w:tc>
+      </w:tr>
+      <w:tr>
+        <w:tc>
+          <w:tcPr>
+            <w:tcW w:w="2878" w:type="dxa"/>
+          </w:tcPr>
+          <w:p>
+            <w:pPr>
+              <w:spacing w:before="60" w:after="60"/>
+              <w:rPr>
+                <w:b/>
+              </w:rPr>
+            </w:pPr>
+            <w:r>
+              <w:rPr>
+                <w:b/>
+              </w:rPr>
+              <w:t>Defective line number(s):</w:t>
+            </w:r>
+          </w:p>
+        </w:tc>
+        <w:tc>
+          <w:tcPr>
+            <w:tcW w:w="6750" w:type="dxa"/>
+          </w:tcPr>
+          <w:p>
+            <w:pPr>
+              <w:spacing w:before="60" w:after="60"/>
+            </w:pPr>
+            <w:r>
+              <w:t>89</w:t>
+            </w:r>
+          </w:p>
+        </w:tc>
+      </w:tr>
+      <w:tr>
+        <w:tc>
+          <w:tcPr>
+            <w:tcW w:w="2878" w:type="dxa"/>
+          </w:tcPr>
+          <w:p>
+            <w:pPr>
+              <w:spacing w:before="60" w:after="60"/>
+              <w:rPr>
+                <w:b/>
+              </w:rPr>
+            </w:pPr>
+            <w:r>
+              <w:rPr>
+                <w:b/>
+              </w:rPr>
+              <w:t>Summary of the cause:</w:t>
+            </w:r>
+          </w:p>
+        </w:tc>
+        <w:tc>
+          <w:tcPr>
+            <w:tcW w:w="6750" w:type="dxa"/>
+          </w:tcPr>
+          <w:p>
+            <w:pPr>
+              <w:spacing w:before="60" w:after="60"/>
+            </w:pPr>
+            <w:r>
+              <w:t>Wrong function name</w:t>
+            </w:r>
+          </w:p>
+        </w:tc>
+      </w:tr>
+      <w:tr>
+        <w:tc>
+          <w:tcPr>
+            <w:tcW w:w="2878" w:type="dxa"/>
+          </w:tcPr>
+          <w:p>
+            <w:pPr>
+              <w:spacing w:before="60" w:after="60"/>
+              <w:rPr>
+                <w:b/>
+              </w:rPr>
+            </w:pPr>
+            <w:r>
+              <w:rPr>
+                <w:b/>
+              </w:rPr>
+              <w:t xml:space="preserve">How cause </w:t>
+            </w:r>
+            <w:r>
+              <w:rPr>
+                <w:b/>
+              </w:rPr>
+              <w:t xml:space="preserve">was </w:t>
+            </w:r>
+            <w:r>
+              <w:rPr>
+                <w:b/>
+              </w:rPr>
+              <w:t>identified:</w:t>
+            </w:r>
+          </w:p>
+        </w:tc>
+        <w:tc>
+          <w:tcPr>
+            <w:tcW w:w="6750" w:type="dxa"/>
+          </w:tcPr>
+          <w:p>
+            <w:pPr>
+              <w:spacing w:before="60" w:after="60"/>
+            </w:pPr>
+            <w:r>
+              <w:t xml:space="preserve">Because I’d turned on the </w:t>
+            </w:r>
+            <w:proofErr w:type="spellStart"/>
+            <w:r>
+              <w:t>Pylance</w:t>
+            </w:r>
+            <w:proofErr w:type="spellEnd"/>
+            <w:r>
+              <w:t xml:space="preserve"> plugin’s Type Checking to on, I discovered an error shown on the call to </w:t>
+            </w:r>
+            <w:proofErr w:type="spellStart"/>
+            <w:r>
+              <w:t>show_random_</w:t>
+            </w:r>
+            <w:proofErr w:type="gramStart"/>
+            <w:r>
+              <w:t>menu</w:t>
+            </w:r>
+            <w:proofErr w:type="spellEnd"/>
+            <w:r>
+              <w:t>(</w:t>
+            </w:r>
+            <w:proofErr w:type="gramEnd"/>
+            <w:r>
+              <w:t>)</w:t>
+            </w:r>
+          </w:p>
+        </w:tc>
+      </w:tr>
+      <w:tr>
+        <w:tc>
+          <w:tcPr>
+            <w:tcW w:w="2878" w:type="dxa"/>
+          </w:tcPr>
+          <w:p>
+            <w:pPr>
+              <w:spacing w:before="60" w:after="60"/>
+              <w:rPr>
+                <w:b/>
+              </w:rPr>
+            </w:pPr>
+            <w:r>
+              <w:rPr>
+                <w:b/>
+              </w:rPr>
+              <w:t>Replacement code:</w:t>
+            </w:r>
+          </w:p>
+        </w:tc>
+        <w:tc>
+          <w:tcPr>
+            <w:tcW w:w="6750" w:type="dxa"/>
+          </w:tcPr>
+          <w:p>
+            <w:pPr>
+              <w:spacing w:before="60" w:after="60"/>
+            </w:pPr>
+            <w:r>
+              <w:t xml:space="preserve">comeback = </w:t>
+            </w:r>
+            <w:proofErr w:type="spellStart"/>
+            <w:r>
+              <w:t>display_random_</w:t>
+            </w:r>
+            <w:proofErr w:type="gramStart"/>
+            <w:r>
+              <w:t>menu</w:t>
+            </w:r>
+            <w:proofErr w:type="spellEnd"/>
+            <w:r>
+              <w:t>(</w:t>
+            </w:r>
+            <w:proofErr w:type="gramEnd"/>
+            <w:r>
+              <w:t>COMEBACKS)</w:t>
+            </w:r>
+          </w:p>
+        </w:tc>
+      </w:tr>
+    </w:tbl>
+    <w:p/>
+    <w:tbl>
+      <w:tblPr>
+        <w:tblStyle w:val="TableGrid"/>
+        <w:tblW w:w="5000" w:type="pct"/>
+        <w:tblLayout w:type="fixed"/>
+        <w:tblLook w:val="04A0" w:firstRow="1" w:lastRow="0" w:firstColumn="1" w:lastColumn="0" w:noHBand="0" w:noVBand="1"/>
+      </w:tblPr>
+      <w:tblGrid>
+        <w:gridCol w:w="2878"/>
+        <w:gridCol w:w="6750"/>
+      </w:tblGrid>
+      <w:tr>
+        <w:tc>
+          <w:tcPr>
+            <w:tcW w:w="2878" w:type="dxa"/>
+          </w:tcPr>
+          <w:p>
+            <w:pPr>
+              <w:spacing w:before="60" w:after="60"/>
+              <w:rPr>
+                <w:b/>
+              </w:rPr>
+            </w:pPr>
+            <w:r>
+              <w:rPr>
+                <w:b/>
+              </w:rPr>
+              <w:t>Issue:</w:t>
+            </w:r>
+          </w:p>
+        </w:tc>
+        <w:tc>
+          <w:tcPr>
+            <w:tcW w:w="6750" w:type="dxa"/>
+          </w:tcPr>
+          <w:p>
+            <w:pPr>
+              <w:spacing w:before="60" w:after="60"/>
+            </w:pPr>
+            <w:proofErr w:type="spellStart"/>
+            <w:r>
+              <w:t>IndexError</w:t>
+            </w:r>
+            <w:proofErr w:type="spellEnd"/>
+            <w:r>
+              <w:t>: list index out of range</w:t>
+            </w:r>
+          </w:p>
+        </w:tc>
+      </w:tr>
+      <w:tr>
+        <w:tc>
+          <w:tcPr>
+            <w:tcW w:w="2878" w:type="dxa"/>
+          </w:tcPr>
+          <w:p>
+            <w:pPr>
+              <w:spacing w:before="60" w:after="60"/>
+              <w:rPr>
+                <w:b/>
+              </w:rPr>
+            </w:pPr>
+            <w:r>
+              <w:rPr>
+                <w:b/>
+              </w:rPr>
+              <w:lastRenderedPageBreak/>
+              <w:t xml:space="preserve">Program transcript </w:t>
+            </w:r>
+            <w:r>
+              <w:rPr>
+                <w:b/>
+              </w:rPr>
+              <w:t xml:space="preserve">or </w:t>
+            </w:r>
+            <w:r>
+              <w:rPr>
+                <w:b/>
+              </w:rPr>
+              <w:t xml:space="preserve">summary of its </w:t>
+            </w:r>
+            <w:r>
+              <w:rPr>
+                <w:b/>
+              </w:rPr>
+              <w:t>behaviour</w:t>
+            </w:r>
+            <w:r>
+              <w:rPr>
+                <w:b/>
+              </w:rPr>
+              <w:t>:</w:t>
+            </w:r>
+            <w:r>
+              <w:rPr>
+                <w:b/>
+              </w:rPr>
+              <w:br/>
+              <w:t>(format user input in bold)</w:t>
+            </w:r>
+          </w:p>
+        </w:tc>
+        <w:tc>
+          <w:tcPr>
+            <w:tcW w:w="6750" w:type="dxa"/>
+          </w:tcPr>
+          <w:p>
+            <w:pPr>
+              <w:spacing w:before="60" w:after="60"/>
+              <w:contextualSpacing/>
+            </w:pPr>
+            <w:r>
+              <w:drawing>
+                <wp:inline distT="0" distB="0" distL="0" distR="0" wp14:anchorId="5C50EABE" wp14:editId="17FCFB0A">
+                  <wp:extent cx="4149090" cy="539262"/>
+                  <wp:effectExtent l="0" t="0" r="3810" b="0"/>
+                  <wp:docPr id="1269275806" name="Picture 1"/>
+                  <wp:cNvGraphicFramePr>
+                    <a:graphicFrameLocks xmlns:a="http://schemas.openxmlformats.org/drawingml/2006/main" noChangeAspect="1"/>
+                  </wp:cNvGraphicFramePr>
+                  <a:graphic xmlns:a="http://schemas.openxmlformats.org/drawingml/2006/main">
+                    <a:graphicData uri="http://schemas.openxmlformats.org/drawingml/2006/picture">
+                      <pic:pic xmlns:pic="http://schemas.openxmlformats.org/drawingml/2006/picture">
+                        <pic:nvPicPr>
+                          <pic:cNvPr id="1269275806" name=""/>
+                          <pic:cNvPicPr/>
+                        </pic:nvPicPr>
+                        <pic:blipFill>
+                          <a:blip r:embed="rId10"/>
+                          <a:stretch>
+                            <a:fillRect/>
+                          </a:stretch>
+                        </pic:blipFill>
+                        <pic:spPr>
+                          <a:xfrm>
+                            <a:off x="0" y="0"/>
+                            <a:ext cx="4199884" cy="545864"/>
+                          </a:xfrm>
+                          <a:prstGeom prst="rect">
+                            <a:avLst/>
+                          </a:prstGeom>
+                        </pic:spPr>
+                      </pic:pic>
+                    </a:graphicData>
+                  </a:graphic>
+                </wp:inline>
+              </w:drawing>
+            </w:r>
+          </w:p>
+        </w:tc>
+      </w:tr>
+      <w:tr>
+        <w:tc>
+          <w:tcPr>
+            <w:tcW w:w="2878" w:type="dxa"/>
+          </w:tcPr>
+          <w:p>
+            <w:pPr>
+              <w:spacing w:before="60" w:after="60"/>
+              <w:rPr>
+                <w:b/>
+              </w:rPr>
+            </w:pPr>
+            <w:r>
+              <w:rPr>
+                <w:b/>
+              </w:rPr>
+              <w:t>Defective line number(s):</w:t>
+            </w:r>
+          </w:p>
+        </w:tc>
+        <w:tc>
+          <w:tcPr>
+            <w:tcW w:w="6750" w:type="dxa"/>
+          </w:tcPr>
+          <w:p>
+            <w:pPr>
+              <w:spacing w:before="60" w:after="60"/>
+            </w:pPr>
+            <w:r>
+              <w:t>8</w:t>
+            </w:r>
+            <w:r>
+              <w:t>6</w:t>
+            </w:r>
+          </w:p>
+        </w:tc>
+      </w:tr>
+      <w:tr>
+        <w:tc>
+          <w:tcPr>
+            <w:tcW w:w="2878" w:type="dxa"/>
+          </w:tcPr>
+          <w:p>
+            <w:pPr>
+              <w:spacing w:before="60" w:after="60"/>
+              <w:rPr>
+                <w:b/>
+              </w:rPr>
+            </w:pPr>
+            <w:r>
+              <w:rPr>
+                <w:b/>
+              </w:rPr>
+              <w:t>Summary of the cause:</w:t>
+            </w:r>
+          </w:p>
+        </w:tc>
+        <w:tc>
+          <w:tcPr>
+            <w:tcW w:w="6750" w:type="dxa"/>
+          </w:tcPr>
+          <w:p>
+            <w:pPr>
+              <w:spacing w:before="60" w:after="60"/>
+            </w:pPr>
+            <w:proofErr w:type="gramStart"/>
+            <w:r>
+              <w:t>speak(</w:t>
+            </w:r>
+            <w:proofErr w:type="gramEnd"/>
+            <w:r>
+              <w:t xml:space="preserve">PIRATE, </w:t>
+            </w:r>
+            <w:proofErr w:type="gramStart"/>
+            <w:r>
+              <w:t>INSULTS[</w:t>
+            </w:r>
+            <w:proofErr w:type="gramEnd"/>
+            <w:r>
+              <w:t>insult])</w:t>
+            </w:r>
+            <w:r>
+              <w:t xml:space="preserve"> was trying to get the </w:t>
+            </w:r>
+            <w:proofErr w:type="spellStart"/>
+            <w:r>
+              <w:t>insult:int</w:t>
+            </w:r>
+            <w:proofErr w:type="spellEnd"/>
+            <w:r>
+              <w:t xml:space="preserve"> but as it was from 0 to 6 and when the random int choose 6 it became out of index as the INSULTS list has value from 0 to 5 (6 in total)</w:t>
+            </w:r>
+          </w:p>
+        </w:tc>
+      </w:tr>
+      <w:tr>
+        <w:tc>
+          <w:tcPr>
+            <w:tcW w:w="2878" w:type="dxa"/>
+          </w:tcPr>
+          <w:p>
+            <w:pPr>
+              <w:spacing w:before="60" w:after="60"/>
+              <w:rPr>
+                <w:b/>
+              </w:rPr>
+            </w:pPr>
+            <w:r>
+              <w:rPr>
+                <w:b/>
+              </w:rPr>
+              <w:t xml:space="preserve">How cause </w:t>
+            </w:r>
+            <w:r>
+              <w:rPr>
+                <w:b/>
+              </w:rPr>
+              <w:t xml:space="preserve">was </w:t>
+            </w:r>
+            <w:r>
+              <w:rPr>
+                <w:b/>
+              </w:rPr>
+              <w:t>identified:</w:t>
+            </w:r>
+          </w:p>
+        </w:tc>
+        <w:tc>
+          <w:tcPr>
+            <w:tcW w:w="6750" w:type="dxa"/>
+          </w:tcPr>
+          <w:p>
+            <w:pPr>
+              <w:spacing w:before="60" w:after="60"/>
+            </w:pPr>
+            <w:r>
+              <w:t>After I ran the program and played a few times, the game crashed when it was supposed to give me PIRATE’s insult</w:t>
+            </w:r>
+          </w:p>
+        </w:tc>
+      </w:tr>
+      <w:tr>
+        <w:tc>
+          <w:tcPr>
+            <w:tcW w:w="2878" w:type="dxa"/>
+          </w:tcPr>
+          <w:p>
+            <w:pPr>
+              <w:spacing w:before="60" w:after="60"/>
+              <w:rPr>
+                <w:b/>
+              </w:rPr>
+            </w:pPr>
+            <w:r>
+              <w:rPr>
+                <w:b/>
+              </w:rPr>
+              <w:t>Replacement code:</w:t>
+            </w:r>
+          </w:p>
+        </w:tc>
+        <w:tc>
+          <w:tcPr>
+            <w:tcW w:w="6750" w:type="dxa"/>
+          </w:tcPr>
+          <w:p>
+            <w:pPr>
+              <w:spacing w:before="60" w:after="60"/>
+            </w:pPr>
+            <w:r>
+              <w:t>i</w:t>
+            </w:r>
+            <w:r>
+              <w:t xml:space="preserve">nsult: int = </w:t>
+            </w:r>
+            <w:proofErr w:type="spellStart"/>
+            <w:proofErr w:type="gramStart"/>
+            <w:r>
+              <w:t>random.randint</w:t>
+            </w:r>
+            <w:proofErr w:type="spellEnd"/>
+            <w:proofErr w:type="gramEnd"/>
+            <w:r>
+              <w:t xml:space="preserve">(0, </w:t>
+            </w:r>
+            <w:proofErr w:type="spellStart"/>
+            <w:proofErr w:type="gramStart"/>
+            <w:r>
+              <w:t>len</w:t>
+            </w:r>
+            <w:proofErr w:type="spellEnd"/>
+            <w:r>
+              <w:t>(</w:t>
+            </w:r>
+            <w:proofErr w:type="gramEnd"/>
+            <w:r>
+              <w:t>INSULTS) - 1)</w:t>
+            </w:r>
           </w:p>
         </w:tc>
       </w:tr>
@@ -524,7 +1625,7 @@
       <w:r>
         <w:t xml:space="preserve">to </w:t>
       </w:r>
-      <w:hyperlink r:id="rId6" w:history="1">
+      <w:hyperlink r:id="rId11" w:history="1">
         <w:r>
           <w:rPr>
             <w:rStyle w:val="Hyperlink"/>
@@ -608,6 +1709,9 @@
             <w:pPr>
               <w:spacing w:before="60" w:after="60"/>
             </w:pPr>
+            <w:r>
+              <w:t>GPT4</w:t>
+            </w:r>
           </w:p>
         </w:tc>
       </w:tr>
@@ -637,6 +1741,18 @@
             <w:pPr>
               <w:spacing w:before="60" w:after="60"/>
             </w:pPr>
+            <w:proofErr w:type="spellStart"/>
+            <w:r>
+              <w:t>Indentify</w:t>
+            </w:r>
+            <w:proofErr w:type="spellEnd"/>
+            <w:r>
+              <w:t xml:space="preserve"> errors in short and concise manner </w:t>
+            </w:r>
+            <w:r>
+              <w:br/>
+              <w:t>(both the code at once)</w:t>
+            </w:r>
           </w:p>
         </w:tc>
       </w:tr>
@@ -675,6 +1791,306 @@
           </w:tcPr>
           <w:p>
             <w:pPr>
+              <w:numPr>
+                <w:ilvl w:val="0"/>
+                <w:numId w:val="1"/>
+              </w:numPr>
+              <w:spacing w:before="60" w:after="60"/>
+            </w:pPr>
+            <w:r>
+              <w:rPr>
+                <w:b/>
+                <w:bCs/>
+              </w:rPr>
+              <w:t>Incorrect function call:</w:t>
+            </w:r>
+          </w:p>
+          <w:p>
+            <w:pPr>
+              <w:numPr>
+                <w:ilvl w:val="1"/>
+                <w:numId w:val="1"/>
+              </w:numPr>
+              <w:spacing w:before="60" w:after="60"/>
+            </w:pPr>
+            <w:proofErr w:type="spellStart"/>
+            <w:r>
+              <w:t>random_sequence</w:t>
+            </w:r>
+            <w:proofErr w:type="spellEnd"/>
+            <w:r>
+              <w:t xml:space="preserve">(...) used in </w:t>
+            </w:r>
+            <w:proofErr w:type="spellStart"/>
+            <w:r>
+              <w:t>display_random_</w:t>
+            </w:r>
+            <w:proofErr w:type="gramStart"/>
+            <w:r>
+              <w:t>menu</w:t>
+            </w:r>
+            <w:proofErr w:type="spellEnd"/>
+            <w:r>
+              <w:t>(</w:t>
+            </w:r>
+            <w:proofErr w:type="gramEnd"/>
+            <w:r>
+              <w:t>) but not imported.</w:t>
+            </w:r>
+          </w:p>
+          <w:p>
+            <w:pPr>
+              <w:numPr>
+                <w:ilvl w:val="1"/>
+                <w:numId w:val="1"/>
+              </w:numPr>
+              <w:spacing w:before="60" w:after="60"/>
+            </w:pPr>
+            <w:r>
+              <w:t xml:space="preserve">Fix: Add from util import </w:t>
+            </w:r>
+            <w:proofErr w:type="spellStart"/>
+            <w:r>
+              <w:t>random_sequence</w:t>
+            </w:r>
+            <w:proofErr w:type="spellEnd"/>
+            <w:r>
+              <w:t xml:space="preserve"> or from util import *.</w:t>
+            </w:r>
+          </w:p>
+          <w:p>
+            <w:pPr>
+              <w:numPr>
+                <w:ilvl w:val="0"/>
+                <w:numId w:val="1"/>
+              </w:numPr>
+              <w:spacing w:before="60" w:after="60"/>
+            </w:pPr>
+            <w:r>
+              <w:rPr>
+                <w:b/>
+                <w:bCs/>
+              </w:rPr>
+              <w:t>Incorrect function name:</w:t>
+            </w:r>
+          </w:p>
+          <w:p>
+            <w:pPr>
+              <w:numPr>
+                <w:ilvl w:val="1"/>
+                <w:numId w:val="1"/>
+              </w:numPr>
+              <w:spacing w:before="60" w:after="60"/>
+            </w:pPr>
+            <w:proofErr w:type="spellStart"/>
+            <w:r>
+              <w:t>show_random_</w:t>
+            </w:r>
+            <w:proofErr w:type="gramStart"/>
+            <w:r>
+              <w:t>menu</w:t>
+            </w:r>
+            <w:proofErr w:type="spellEnd"/>
+            <w:r>
+              <w:t>(</w:t>
+            </w:r>
+            <w:proofErr w:type="gramEnd"/>
+            <w:r>
+              <w:t xml:space="preserve">COMEBACKS) in </w:t>
+            </w:r>
+            <w:proofErr w:type="spellStart"/>
+            <w:r>
+              <w:t>attack_</w:t>
+            </w:r>
+            <w:proofErr w:type="gramStart"/>
+            <w:r>
+              <w:t>parry</w:t>
+            </w:r>
+            <w:proofErr w:type="spellEnd"/>
+            <w:r>
+              <w:t>(</w:t>
+            </w:r>
+            <w:proofErr w:type="gramEnd"/>
+            <w:r>
+              <w:t>) does not exist.</w:t>
+            </w:r>
+          </w:p>
+          <w:p>
+            <w:pPr>
+              <w:numPr>
+                <w:ilvl w:val="1"/>
+                <w:numId w:val="1"/>
+              </w:numPr>
+              <w:spacing w:before="60" w:after="60"/>
+            </w:pPr>
+            <w:r>
+              <w:t xml:space="preserve">Fix: Should be </w:t>
+            </w:r>
+            <w:proofErr w:type="spellStart"/>
+            <w:r>
+              <w:t>display_random_</w:t>
+            </w:r>
+            <w:proofErr w:type="gramStart"/>
+            <w:r>
+              <w:t>menu</w:t>
+            </w:r>
+            <w:proofErr w:type="spellEnd"/>
+            <w:r>
+              <w:t>(</w:t>
+            </w:r>
+            <w:proofErr w:type="gramEnd"/>
+            <w:r>
+              <w:t>COMEBACKS).</w:t>
+            </w:r>
+          </w:p>
+          <w:p>
+            <w:pPr>
+              <w:numPr>
+                <w:ilvl w:val="0"/>
+                <w:numId w:val="1"/>
+              </w:numPr>
+              <w:spacing w:before="60" w:after="60"/>
+            </w:pPr>
+            <w:r>
+              <w:rPr>
+                <w:b/>
+                <w:bCs/>
+              </w:rPr>
+              <w:t>Out-of-bounds error:</w:t>
+            </w:r>
+          </w:p>
+          <w:p>
+            <w:pPr>
+              <w:numPr>
+                <w:ilvl w:val="1"/>
+                <w:numId w:val="1"/>
+              </w:numPr>
+              <w:spacing w:before="60" w:after="60"/>
+            </w:pPr>
+            <w:proofErr w:type="spellStart"/>
+            <w:proofErr w:type="gramStart"/>
+            <w:r>
+              <w:t>random.randint</w:t>
+            </w:r>
+            <w:proofErr w:type="spellEnd"/>
+            <w:proofErr w:type="gramEnd"/>
+            <w:r>
+              <w:t xml:space="preserve">(0, </w:t>
+            </w:r>
+            <w:proofErr w:type="spellStart"/>
+            <w:proofErr w:type="gramStart"/>
+            <w:r>
+              <w:t>len</w:t>
+            </w:r>
+            <w:proofErr w:type="spellEnd"/>
+            <w:r>
+              <w:t>(</w:t>
+            </w:r>
+            <w:proofErr w:type="gramEnd"/>
+            <w:r>
+              <w:t xml:space="preserve">INSULTS)) can return an index equal to </w:t>
+            </w:r>
+            <w:proofErr w:type="spellStart"/>
+            <w:proofErr w:type="gramStart"/>
+            <w:r>
+              <w:t>len</w:t>
+            </w:r>
+            <w:proofErr w:type="spellEnd"/>
+            <w:r>
+              <w:t>(</w:t>
+            </w:r>
+            <w:proofErr w:type="gramEnd"/>
+            <w:r>
+              <w:t>INSULTS) (invalid).</w:t>
+            </w:r>
+          </w:p>
+          <w:p>
+            <w:pPr>
+              <w:numPr>
+                <w:ilvl w:val="1"/>
+                <w:numId w:val="1"/>
+              </w:numPr>
+              <w:spacing w:before="60" w:after="60"/>
+            </w:pPr>
+            <w:r>
+              <w:t xml:space="preserve">Fix: Use </w:t>
+            </w:r>
+            <w:proofErr w:type="spellStart"/>
+            <w:proofErr w:type="gramStart"/>
+            <w:r>
+              <w:t>random.randint</w:t>
+            </w:r>
+            <w:proofErr w:type="spellEnd"/>
+            <w:proofErr w:type="gramEnd"/>
+            <w:r>
+              <w:t xml:space="preserve">(0, </w:t>
+            </w:r>
+            <w:proofErr w:type="spellStart"/>
+            <w:proofErr w:type="gramStart"/>
+            <w:r>
+              <w:t>len</w:t>
+            </w:r>
+            <w:proofErr w:type="spellEnd"/>
+            <w:r>
+              <w:t>(</w:t>
+            </w:r>
+            <w:proofErr w:type="gramEnd"/>
+            <w:r>
+              <w:t>INSULTS) - 1).</w:t>
+            </w:r>
+          </w:p>
+          <w:p>
+            <w:pPr>
+              <w:numPr>
+                <w:ilvl w:val="0"/>
+                <w:numId w:val="1"/>
+              </w:numPr>
+              <w:spacing w:before="60" w:after="60"/>
+            </w:pPr>
+            <w:r>
+              <w:rPr>
+                <w:b/>
+                <w:bCs/>
+              </w:rPr>
+              <w:t>Spelling:</w:t>
+            </w:r>
+          </w:p>
+          <w:p>
+            <w:pPr>
+              <w:numPr>
+                <w:ilvl w:val="1"/>
+                <w:numId w:val="1"/>
+              </w:numPr>
+              <w:spacing w:before="60" w:after="60"/>
+            </w:pPr>
+            <w:r>
+              <w:t>“</w:t>
+            </w:r>
+            <w:proofErr w:type="spellStart"/>
+            <w:proofErr w:type="gramStart"/>
+            <w:r>
+              <w:t>Lets</w:t>
+            </w:r>
+            <w:proofErr w:type="spellEnd"/>
+            <w:proofErr w:type="gramEnd"/>
+            <w:r>
+              <w:t xml:space="preserve"> start your training...” → missing apostrophe.</w:t>
+            </w:r>
+          </w:p>
+          <w:p>
+            <w:pPr>
+              <w:numPr>
+                <w:ilvl w:val="1"/>
+                <w:numId w:val="1"/>
+              </w:numPr>
+              <w:spacing w:before="60" w:after="60"/>
+            </w:pPr>
+            <w:r>
+              <w:t>Fix: "Let's start your training..."</w:t>
+            </w:r>
+          </w:p>
+          <w:p>
+            <w:pPr>
               <w:spacing w:before="60" w:after="60"/>
             </w:pPr>
           </w:p>
@@ -710,15 +2126,116 @@
             <w:pPr>
               <w:spacing w:before="60" w:after="60"/>
             </w:pPr>
+            <w:r>
+              <w:t xml:space="preserve">It caught most of the important </w:t>
+            </w:r>
+            <w:r>
+              <w:t>issues</w:t>
+            </w:r>
+            <w:r>
+              <w:t xml:space="preserve">, like the incorrect function call to </w:t>
+            </w:r>
+            <w:proofErr w:type="spellStart"/>
+            <w:r>
+              <w:t>show_random_</w:t>
+            </w:r>
+            <w:proofErr w:type="gramStart"/>
+            <w:r>
+              <w:t>menu</w:t>
+            </w:r>
+            <w:proofErr w:type="spellEnd"/>
+            <w:r>
+              <w:t>(</w:t>
+            </w:r>
+            <w:proofErr w:type="gramEnd"/>
+            <w:r>
+              <w:t xml:space="preserve">), the </w:t>
+            </w:r>
+            <w:proofErr w:type="spellStart"/>
+            <w:proofErr w:type="gramStart"/>
+            <w:r>
+              <w:t>random.randint</w:t>
+            </w:r>
+            <w:proofErr w:type="spellEnd"/>
+            <w:proofErr w:type="gramEnd"/>
+            <w:r>
+              <w:t xml:space="preserve">() </w:t>
+            </w:r>
+            <w:r>
+              <w:t>index</w:t>
+            </w:r>
+            <w:r>
+              <w:t xml:space="preserve"> error, and the missing import for </w:t>
+            </w:r>
+            <w:proofErr w:type="spellStart"/>
+            <w:r>
+              <w:t>random_</w:t>
+            </w:r>
+            <w:proofErr w:type="gramStart"/>
+            <w:r>
+              <w:t>sequence</w:t>
+            </w:r>
+            <w:proofErr w:type="spellEnd"/>
+            <w:r>
+              <w:t>(</w:t>
+            </w:r>
+            <w:proofErr w:type="gramEnd"/>
+            <w:r>
+              <w:t>)</w:t>
+            </w:r>
+            <w:r>
+              <w:t xml:space="preserve">. It also noticed a typo in one of the print messages. However, it missed a key issue I had already found </w:t>
+            </w:r>
+            <w:r>
+              <w:t xml:space="preserve">- </w:t>
+            </w:r>
+            <w:r>
+              <w:t xml:space="preserve">the function </w:t>
+            </w:r>
+            <w:proofErr w:type="spellStart"/>
+            <w:r>
+              <w:t>print_then_</w:t>
+            </w:r>
+            <w:proofErr w:type="gramStart"/>
+            <w:r>
+              <w:t>pause</w:t>
+            </w:r>
+            <w:proofErr w:type="spellEnd"/>
+            <w:r>
+              <w:t>(</w:t>
+            </w:r>
+            <w:proofErr w:type="gramEnd"/>
+            <w:r>
+              <w:t xml:space="preserve">) doesn’t exist and should be </w:t>
+            </w:r>
+            <w:proofErr w:type="spellStart"/>
+            <w:r>
+              <w:t>print_n_</w:t>
+            </w:r>
+            <w:proofErr w:type="gramStart"/>
+            <w:r>
+              <w:t>pause</w:t>
+            </w:r>
+            <w:proofErr w:type="spellEnd"/>
+            <w:r>
+              <w:t>(</w:t>
+            </w:r>
+            <w:proofErr w:type="gramEnd"/>
+            <w:r>
+              <w:t>). While its suggestions were mostly accurate, they didn’t cover everything</w:t>
+            </w:r>
+            <w:r>
+              <w:t>.</w:t>
+            </w:r>
           </w:p>
         </w:tc>
       </w:tr>
     </w:tbl>
     <w:p/>
     <w:sectPr>
-      <w:headerReference w:type="default" r:id="rId7"/>
+      <w:headerReference w:type="default" r:id="rId12"/>
       <w:pgSz w:w="11906" w:h="16838"/>
-      <w:pgMar w:top="1134" w:right="1134" w:bottom="1134" w:left="1134" w:header="709" w:footer="709" w:gutter="0"/>
+      <w:pgMar w:top="812" w:right="1134" w:bottom="862" w:left="1134" w:header="709" w:footer="709" w:gutter="0"/>
       <w:cols w:space="708"/>
       <w:docGrid w:linePitch="360"/>
     </w:sectPr>
@@ -727,7 +2244,7 @@
 </file>
 
 <file path=word/endnotes.xml><?xml version="1.0" encoding="utf-8"?>
-<w:endnotes xmlns:wpc="http://schemas.microsoft.com/office/word/2010/wordprocessingCanvas" xmlns:cx="http://schemas.microsoft.com/office/drawing/2014/chartex" xmlns:cx1="http://schemas.microsoft.com/office/drawing/2015/9/8/chartex" xmlns:cx2="http://schemas.microsoft.com/office/drawing/2015/10/21/chartex" xmlns:cx3="http://schemas.microsoft.com/office/drawing/2016/5/9/chartex" xmlns:cx4="http://schemas.microsoft.com/office/drawing/2016/5/10/chartex" xmlns:cx5="http://schemas.microsoft.com/office/drawing/2016/5/11/chartex" xmlns:cx6="http://schemas.microsoft.com/office/drawing/2016/5/12/chartex" xmlns:cx7="http://schemas.microsoft.com/office/drawing/2016/5/13/chartex" xmlns:cx8="http://schemas.microsoft.com/office/drawing/2016/5/14/chartex" xmlns:mc="http://schemas.openxmlformats.org/markup-compatibility/2006" xmlns:aink="http://schemas.microsoft.com/office/drawing/2016/ink" xmlns:am3d="http://schemas.microsoft.com/office/drawing/2017/model3d" xmlns:o="urn:schemas-microsoft-com:office:office" xmlns:oel="http://schemas.microsoft.com/office/2019/extlst" xmlns:r="http://schemas.openxmlformats.org/officeDocument/2006/relationships" xmlns:m="http://schemas.openxmlformats.org/officeDocument/2006/math" xmlns:v="urn:schemas-microsoft-com:vml" xmlns:wp14="http://schemas.microsoft.com/office/word/2010/wordprocessingDrawing" xmlns:wp="http://schemas.openxmlformats.org/drawingml/2006/wordprocessingDrawing" xmlns:w10="urn:schemas-microsoft-com:office:word" xmlns:w="http://schemas.openxmlformats.org/wordprocessingml/2006/main" xmlns:w14="http://schemas.microsoft.com/office/word/2010/wordml" xmlns:w15="http://schemas.microsoft.com/office/word/2012/wordml" xmlns:w16cex="http://schemas.microsoft.com/office/word/2018/wordml/cex" xmlns:w16cid="http://schemas.microsoft.com/office/word/2016/wordml/cid" xmlns:w16="http://schemas.microsoft.com/office/word/2018/wordml" xmlns:w16du="http://schemas.microsoft.com/office/word/2023/wordml/word16du" xmlns:w16sdtdh="http://schemas.microsoft.com/office/word/2020/wordml/sdtdatahash" xmlns:w16se="http://schemas.microsoft.com/office/word/2015/wordml/symex" xmlns:wpg="http://schemas.microsoft.com/office/word/2010/wordprocessingGroup" xmlns:wpi="http://schemas.microsoft.com/office/word/2010/wordprocessingInk" xmlns:wne="http://schemas.microsoft.com/office/word/2006/wordml" xmlns:wps="http://schemas.microsoft.com/office/word/2010/wordprocessingShape" mc:Ignorable="w14 w15 w16se w16cid w16 w16cex w16sdtdh w16du wp14">
+<w:endnotes xmlns:wpc="http://schemas.microsoft.com/office/word/2010/wordprocessingCanvas" xmlns:cx="http://schemas.microsoft.com/office/drawing/2014/chartex" xmlns:cx1="http://schemas.microsoft.com/office/drawing/2015/9/8/chartex" xmlns:cx2="http://schemas.microsoft.com/office/drawing/2015/10/21/chartex" xmlns:cx3="http://schemas.microsoft.com/office/drawing/2016/5/9/chartex" xmlns:cx4="http://schemas.microsoft.com/office/drawing/2016/5/10/chartex" xmlns:cx5="http://schemas.microsoft.com/office/drawing/2016/5/11/chartex" xmlns:cx6="http://schemas.microsoft.com/office/drawing/2016/5/12/chartex" xmlns:cx7="http://schemas.microsoft.com/office/drawing/2016/5/13/chartex" xmlns:cx8="http://schemas.microsoft.com/office/drawing/2016/5/14/chartex" xmlns:mc="http://schemas.openxmlformats.org/markup-compatibility/2006" xmlns:aink="http://schemas.microsoft.com/office/drawing/2016/ink" xmlns:am3d="http://schemas.microsoft.com/office/drawing/2017/model3d" xmlns:o="urn:schemas-microsoft-com:office:office" xmlns:oel="http://schemas.microsoft.com/office/2019/extlst" xmlns:r="http://schemas.openxmlformats.org/officeDocument/2006/relationships" xmlns:m="http://schemas.openxmlformats.org/officeDocument/2006/math" xmlns:v="urn:schemas-microsoft-com:vml" xmlns:wp14="http://schemas.microsoft.com/office/word/2010/wordprocessingDrawing" xmlns:wp="http://schemas.openxmlformats.org/drawingml/2006/wordprocessingDrawing" xmlns:w10="urn:schemas-microsoft-com:office:word" xmlns:w="http://schemas.openxmlformats.org/wordprocessingml/2006/main" xmlns:w14="http://schemas.microsoft.com/office/word/2010/wordml" xmlns:w15="http://schemas.microsoft.com/office/word/2012/wordml" xmlns:w16cex="http://schemas.microsoft.com/office/word/2018/wordml/cex" xmlns:w16cid="http://schemas.microsoft.com/office/word/2016/wordml/cid" xmlns:w16="http://schemas.microsoft.com/office/word/2018/wordml" xmlns:w16du="http://schemas.microsoft.com/office/word/2023/wordml/word16du" xmlns:w16sdtdh="http://schemas.microsoft.com/office/word/2020/wordml/sdtdatahash" xmlns:w16sdtfl="http://schemas.microsoft.com/office/word/2024/wordml/sdtformatlock" xmlns:w16se="http://schemas.microsoft.com/office/word/2015/wordml/symex" xmlns:wpg="http://schemas.microsoft.com/office/word/2010/wordprocessingGroup" xmlns:wpi="http://schemas.microsoft.com/office/word/2010/wordprocessingInk" xmlns:wne="http://schemas.microsoft.com/office/word/2006/wordml" xmlns:wps="http://schemas.microsoft.com/office/word/2010/wordprocessingShape" mc:Ignorable="w14 w15 w16se w16cid w16 w16cex w16sdtdh w16sdtfl w16du wp14">
   <w:endnote w:type="separator" w:id="-1">
     <w:p>
       <w:pPr>
@@ -752,7 +2269,7 @@
 </file>
 
 <file path=word/footnotes.xml><?xml version="1.0" encoding="utf-8"?>
-<w:footnotes xmlns:wpc="http://schemas.microsoft.com/office/word/2010/wordprocessingCanvas" xmlns:cx="http://schemas.microsoft.com/office/drawing/2014/chartex" xmlns:cx1="http://schemas.microsoft.com/office/drawing/2015/9/8/chartex" xmlns:cx2="http://schemas.microsoft.com/office/drawing/2015/10/21/chartex" xmlns:cx3="http://schemas.microsoft.com/office/drawing/2016/5/9/chartex" xmlns:cx4="http://schemas.microsoft.com/office/drawing/2016/5/10/chartex" xmlns:cx5="http://schemas.microsoft.com/office/drawing/2016/5/11/chartex" xmlns:cx6="http://schemas.microsoft.com/office/drawing/2016/5/12/chartex" xmlns:cx7="http://schemas.microsoft.com/office/drawing/2016/5/13/chartex" xmlns:cx8="http://schemas.microsoft.com/office/drawing/2016/5/14/chartex" xmlns:mc="http://schemas.openxmlformats.org/markup-compatibility/2006" xmlns:aink="http://schemas.microsoft.com/office/drawing/2016/ink" xmlns:am3d="http://schemas.microsoft.com/office/drawing/2017/model3d" xmlns:o="urn:schemas-microsoft-com:office:office" xmlns:oel="http://schemas.microsoft.com/office/2019/extlst" xmlns:r="http://schemas.openxmlformats.org/officeDocument/2006/relationships" xmlns:m="http://schemas.openxmlformats.org/officeDocument/2006/math" xmlns:v="urn:schemas-microsoft-com:vml" xmlns:wp14="http://schemas.microsoft.com/office/word/2010/wordprocessingDrawing" xmlns:wp="http://schemas.openxmlformats.org/drawingml/2006/wordprocessingDrawing" xmlns:w10="urn:schemas-microsoft-com:office:word" xmlns:w="http://schemas.openxmlformats.org/wordprocessingml/2006/main" xmlns:w14="http://schemas.microsoft.com/office/word/2010/wordml" xmlns:w15="http://schemas.microsoft.com/office/word/2012/wordml" xmlns:w16cex="http://schemas.microsoft.com/office/word/2018/wordml/cex" xmlns:w16cid="http://schemas.microsoft.com/office/word/2016/wordml/cid" xmlns:w16="http://schemas.microsoft.com/office/word/2018/wordml" xmlns:w16du="http://schemas.microsoft.com/office/word/2023/wordml/word16du" xmlns:w16sdtdh="http://schemas.microsoft.com/office/word/2020/wordml/sdtdatahash" xmlns:w16se="http://schemas.microsoft.com/office/word/2015/wordml/symex" xmlns:wpg="http://schemas.microsoft.com/office/word/2010/wordprocessingGroup" xmlns:wpi="http://schemas.microsoft.com/office/word/2010/wordprocessingInk" xmlns:wne="http://schemas.microsoft.com/office/word/2006/wordml" xmlns:wps="http://schemas.microsoft.com/office/word/2010/wordprocessingShape" mc:Ignorable="w14 w15 w16se w16cid w16 w16cex w16sdtdh w16du wp14">
+<w:footnotes xmlns:wpc="http://schemas.microsoft.com/office/word/2010/wordprocessingCanvas" xmlns:cx="http://schemas.microsoft.com/office/drawing/2014/chartex" xmlns:cx1="http://schemas.microsoft.com/office/drawing/2015/9/8/chartex" xmlns:cx2="http://schemas.microsoft.com/office/drawing/2015/10/21/chartex" xmlns:cx3="http://schemas.microsoft.com/office/drawing/2016/5/9/chartex" xmlns:cx4="http://schemas.microsoft.com/office/drawing/2016/5/10/chartex" xmlns:cx5="http://schemas.microsoft.com/office/drawing/2016/5/11/chartex" xmlns:cx6="http://schemas.microsoft.com/office/drawing/2016/5/12/chartex" xmlns:cx7="http://schemas.microsoft.com/office/drawing/2016/5/13/chartex" xmlns:cx8="http://schemas.microsoft.com/office/drawing/2016/5/14/chartex" xmlns:mc="http://schemas.openxmlformats.org/markup-compatibility/2006" xmlns:aink="http://schemas.microsoft.com/office/drawing/2016/ink" xmlns:am3d="http://schemas.microsoft.com/office/drawing/2017/model3d" xmlns:o="urn:schemas-microsoft-com:office:office" xmlns:oel="http://schemas.microsoft.com/office/2019/extlst" xmlns:r="http://schemas.openxmlformats.org/officeDocument/2006/relationships" xmlns:m="http://schemas.openxmlformats.org/officeDocument/2006/math" xmlns:v="urn:schemas-microsoft-com:vml" xmlns:wp14="http://schemas.microsoft.com/office/word/2010/wordprocessingDrawing" xmlns:wp="http://schemas.openxmlformats.org/drawingml/2006/wordprocessingDrawing" xmlns:w10="urn:schemas-microsoft-com:office:word" xmlns:w="http://schemas.openxmlformats.org/wordprocessingml/2006/main" xmlns:w14="http://schemas.microsoft.com/office/word/2010/wordml" xmlns:w15="http://schemas.microsoft.com/office/word/2012/wordml" xmlns:w16cex="http://schemas.microsoft.com/office/word/2018/wordml/cex" xmlns:w16cid="http://schemas.microsoft.com/office/word/2016/wordml/cid" xmlns:w16="http://schemas.microsoft.com/office/word/2018/wordml" xmlns:w16du="http://schemas.microsoft.com/office/word/2023/wordml/word16du" xmlns:w16sdtdh="http://schemas.microsoft.com/office/word/2020/wordml/sdtdatahash" xmlns:w16sdtfl="http://schemas.microsoft.com/office/word/2024/wordml/sdtformatlock" xmlns:w16se="http://schemas.microsoft.com/office/word/2015/wordml/symex" xmlns:wpg="http://schemas.microsoft.com/office/word/2010/wordprocessingGroup" xmlns:wpi="http://schemas.microsoft.com/office/word/2010/wordprocessingInk" xmlns:wne="http://schemas.microsoft.com/office/word/2006/wordml" xmlns:wps="http://schemas.microsoft.com/office/word/2010/wordprocessingShape" mc:Ignorable="w14 w15 w16se w16cid w16 w16cex w16sdtdh w16sdtfl w16du wp14">
   <w:footnote w:type="separator" w:id="-1">
     <w:p>
       <w:pPr>
@@ -777,7 +2294,7 @@
 </file>
 
 <file path=word/header1.xml><?xml version="1.0" encoding="utf-8"?>
-<w:hdr xmlns:wpc="http://schemas.microsoft.com/office/word/2010/wordprocessingCanvas" xmlns:cx="http://schemas.microsoft.com/office/drawing/2014/chartex" xmlns:cx1="http://schemas.microsoft.com/office/drawing/2015/9/8/chartex" xmlns:cx2="http://schemas.microsoft.com/office/drawing/2015/10/21/chartex" xmlns:cx3="http://schemas.microsoft.com/office/drawing/2016/5/9/chartex" xmlns:cx4="http://schemas.microsoft.com/office/drawing/2016/5/10/chartex" xmlns:cx5="http://schemas.microsoft.com/office/drawing/2016/5/11/chartex" xmlns:cx6="http://schemas.microsoft.com/office/drawing/2016/5/12/chartex" xmlns:cx7="http://schemas.microsoft.com/office/drawing/2016/5/13/chartex" xmlns:cx8="http://schemas.microsoft.com/office/drawing/2016/5/14/chartex" xmlns:mc="http://schemas.openxmlformats.org/markup-compatibility/2006" xmlns:aink="http://schemas.microsoft.com/office/drawing/2016/ink" xmlns:am3d="http://schemas.microsoft.com/office/drawing/2017/model3d" xmlns:o="urn:schemas-microsoft-com:office:office" xmlns:oel="http://schemas.microsoft.com/office/2019/extlst" xmlns:r="http://schemas.openxmlformats.org/officeDocument/2006/relationships" xmlns:m="http://schemas.openxmlformats.org/officeDocument/2006/math" xmlns:v="urn:schemas-microsoft-com:vml" xmlns:wp14="http://schemas.microsoft.com/office/word/2010/wordprocessingDrawing" xmlns:wp="http://schemas.openxmlformats.org/drawingml/2006/wordprocessingDrawing" xmlns:w10="urn:schemas-microsoft-com:office:word" xmlns:w="http://schemas.openxmlformats.org/wordprocessingml/2006/main" xmlns:w14="http://schemas.microsoft.com/office/word/2010/wordml" xmlns:w15="http://schemas.microsoft.com/office/word/2012/wordml" xmlns:w16cex="http://schemas.microsoft.com/office/word/2018/wordml/cex" xmlns:w16cid="http://schemas.microsoft.com/office/word/2016/wordml/cid" xmlns:w16="http://schemas.microsoft.com/office/word/2018/wordml" xmlns:w16du="http://schemas.microsoft.com/office/word/2023/wordml/word16du" xmlns:w16sdtdh="http://schemas.microsoft.com/office/word/2020/wordml/sdtdatahash" xmlns:w16se="http://schemas.microsoft.com/office/word/2015/wordml/symex" xmlns:wpg="http://schemas.microsoft.com/office/word/2010/wordprocessingGroup" xmlns:wpi="http://schemas.microsoft.com/office/word/2010/wordprocessingInk" xmlns:wne="http://schemas.microsoft.com/office/word/2006/wordml" xmlns:wps="http://schemas.microsoft.com/office/word/2010/wordprocessingShape" mc:Ignorable="w14 w15 w16se w16cid w16 w16cex w16sdtdh w16du wp14">
+<w:hdr xmlns:wpc="http://schemas.microsoft.com/office/word/2010/wordprocessingCanvas" xmlns:cx="http://schemas.microsoft.com/office/drawing/2014/chartex" xmlns:cx1="http://schemas.microsoft.com/office/drawing/2015/9/8/chartex" xmlns:cx2="http://schemas.microsoft.com/office/drawing/2015/10/21/chartex" xmlns:cx3="http://schemas.microsoft.com/office/drawing/2016/5/9/chartex" xmlns:cx4="http://schemas.microsoft.com/office/drawing/2016/5/10/chartex" xmlns:cx5="http://schemas.microsoft.com/office/drawing/2016/5/11/chartex" xmlns:cx6="http://schemas.microsoft.com/office/drawing/2016/5/12/chartex" xmlns:cx7="http://schemas.microsoft.com/office/drawing/2016/5/13/chartex" xmlns:cx8="http://schemas.microsoft.com/office/drawing/2016/5/14/chartex" xmlns:mc="http://schemas.openxmlformats.org/markup-compatibility/2006" xmlns:aink="http://schemas.microsoft.com/office/drawing/2016/ink" xmlns:am3d="http://schemas.microsoft.com/office/drawing/2017/model3d" xmlns:o="urn:schemas-microsoft-com:office:office" xmlns:oel="http://schemas.microsoft.com/office/2019/extlst" xmlns:r="http://schemas.openxmlformats.org/officeDocument/2006/relationships" xmlns:m="http://schemas.openxmlformats.org/officeDocument/2006/math" xmlns:v="urn:schemas-microsoft-com:vml" xmlns:wp14="http://schemas.microsoft.com/office/word/2010/wordprocessingDrawing" xmlns:wp="http://schemas.openxmlformats.org/drawingml/2006/wordprocessingDrawing" xmlns:w10="urn:schemas-microsoft-com:office:word" xmlns:w="http://schemas.openxmlformats.org/wordprocessingml/2006/main" xmlns:w14="http://schemas.microsoft.com/office/word/2010/wordml" xmlns:w15="http://schemas.microsoft.com/office/word/2012/wordml" xmlns:w16cex="http://schemas.microsoft.com/office/word/2018/wordml/cex" xmlns:w16cid="http://schemas.microsoft.com/office/word/2016/wordml/cid" xmlns:w16="http://schemas.microsoft.com/office/word/2018/wordml" xmlns:w16du="http://schemas.microsoft.com/office/word/2023/wordml/word16du" xmlns:w16sdtdh="http://schemas.microsoft.com/office/word/2020/wordml/sdtdatahash" xmlns:w16sdtfl="http://schemas.microsoft.com/office/word/2024/wordml/sdtformatlock" xmlns:w16se="http://schemas.microsoft.com/office/word/2015/wordml/symex" xmlns:wpg="http://schemas.microsoft.com/office/word/2010/wordprocessingGroup" xmlns:wpi="http://schemas.microsoft.com/office/word/2010/wordprocessingInk" xmlns:wne="http://schemas.microsoft.com/office/word/2006/wordml" xmlns:wps="http://schemas.microsoft.com/office/word/2010/wordprocessingShape" mc:Ignorable="w14 w15 w16se w16cid w16 w16cex w16sdtdh w16sdtfl w16du wp14">
   <w:p>
     <w:pPr>
       <w:pStyle w:val="Header"/>
@@ -807,8 +2324,133 @@
 </w:hdr>
 </file>
 
+<file path=word/numbering.xml><?xml version="1.0" encoding="utf-8"?>
+<w:numbering xmlns:wpc="http://schemas.microsoft.com/office/word/2010/wordprocessingCanvas" xmlns:cx="http://schemas.microsoft.com/office/drawing/2014/chartex" xmlns:cx1="http://schemas.microsoft.com/office/drawing/2015/9/8/chartex" xmlns:cx2="http://schemas.microsoft.com/office/drawing/2015/10/21/chartex" xmlns:cx3="http://schemas.microsoft.com/office/drawing/2016/5/9/chartex" xmlns:cx4="http://schemas.microsoft.com/office/drawing/2016/5/10/chartex" xmlns:cx5="http://schemas.microsoft.com/office/drawing/2016/5/11/chartex" xmlns:cx6="http://schemas.microsoft.com/office/drawing/2016/5/12/chartex" xmlns:cx7="http://schemas.microsoft.com/office/drawing/2016/5/13/chartex" xmlns:cx8="http://schemas.microsoft.com/office/drawing/2016/5/14/chartex" xmlns:mc="http://schemas.openxmlformats.org/markup-compatibility/2006" xmlns:aink="http://schemas.microsoft.com/office/drawing/2016/ink" xmlns:am3d="http://schemas.microsoft.com/office/drawing/2017/model3d" xmlns:o="urn:schemas-microsoft-com:office:office" xmlns:oel="http://schemas.microsoft.com/office/2019/extlst" xmlns:r="http://schemas.openxmlformats.org/officeDocument/2006/relationships" xmlns:m="http://schemas.openxmlformats.org/officeDocument/2006/math" xmlns:v="urn:schemas-microsoft-com:vml" xmlns:wp14="http://schemas.microsoft.com/office/word/2010/wordprocessingDrawing" xmlns:wp="http://schemas.openxmlformats.org/drawingml/2006/wordprocessingDrawing" xmlns:w10="urn:schemas-microsoft-com:office:word" xmlns:w="http://schemas.openxmlformats.org/wordprocessingml/2006/main" xmlns:w14="http://schemas.microsoft.com/office/word/2010/wordml" xmlns:w15="http://schemas.microsoft.com/office/word/2012/wordml" xmlns:w16cex="http://schemas.microsoft.com/office/word/2018/wordml/cex" xmlns:w16cid="http://schemas.microsoft.com/office/word/2016/wordml/cid" xmlns:w16="http://schemas.microsoft.com/office/word/2018/wordml" xmlns:w16du="http://schemas.microsoft.com/office/word/2023/wordml/word16du" xmlns:w16sdtdh="http://schemas.microsoft.com/office/word/2020/wordml/sdtdatahash" xmlns:w16sdtfl="http://schemas.microsoft.com/office/word/2024/wordml/sdtformatlock" xmlns:w16se="http://schemas.microsoft.com/office/word/2015/wordml/symex" xmlns:wpg="http://schemas.microsoft.com/office/word/2010/wordprocessingGroup" xmlns:wpi="http://schemas.microsoft.com/office/word/2010/wordprocessingInk" xmlns:wne="http://schemas.microsoft.com/office/word/2006/wordml" xmlns:wps="http://schemas.microsoft.com/office/word/2010/wordprocessingShape" mc:Ignorable="w14 w15 w16se w16cid w16 w16cex w16sdtdh w16sdtfl w16du wp14">
+  <w:abstractNum w:abstractNumId="0" w15:restartNumberingAfterBreak="0">
+    <w:nsid w:val="794E05B8"/>
+    <w:multiLevelType w:val="multilevel"/>
+    <w:tmpl w:val="2F927AE0"/>
+    <w:lvl w:ilvl="0">
+      <w:start w:val="1"/>
+      <w:numFmt w:val="decimal"/>
+      <w:lvlText w:val="%1."/>
+      <w:lvlJc w:val="left"/>
+      <w:pPr>
+        <w:tabs>
+          <w:tab w:val="num" w:pos="720"/>
+        </w:tabs>
+        <w:ind w:left="720" w:hanging="360"/>
+      </w:pPr>
+    </w:lvl>
+    <w:lvl w:ilvl="1">
+      <w:start w:val="1"/>
+      <w:numFmt w:val="bullet"/>
+      <w:lvlText w:val="o"/>
+      <w:lvlJc w:val="left"/>
+      <w:pPr>
+        <w:tabs>
+          <w:tab w:val="num" w:pos="1440"/>
+        </w:tabs>
+        <w:ind w:left="1440" w:hanging="360"/>
+      </w:pPr>
+      <w:rPr>
+        <w:rFonts w:ascii="Courier New" w:hAnsi="Courier New" w:hint="default"/>
+        <w:sz w:val="20"/>
+      </w:rPr>
+    </w:lvl>
+    <w:lvl w:ilvl="2" w:tentative="1">
+      <w:start w:val="1"/>
+      <w:numFmt w:val="decimal"/>
+      <w:lvlText w:val="%3."/>
+      <w:lvlJc w:val="left"/>
+      <w:pPr>
+        <w:tabs>
+          <w:tab w:val="num" w:pos="2160"/>
+        </w:tabs>
+        <w:ind w:left="2160" w:hanging="360"/>
+      </w:pPr>
+    </w:lvl>
+    <w:lvl w:ilvl="3" w:tentative="1">
+      <w:start w:val="1"/>
+      <w:numFmt w:val="decimal"/>
+      <w:lvlText w:val="%4."/>
+      <w:lvlJc w:val="left"/>
+      <w:pPr>
+        <w:tabs>
+          <w:tab w:val="num" w:pos="2880"/>
+        </w:tabs>
+        <w:ind w:left="2880" w:hanging="360"/>
+      </w:pPr>
+    </w:lvl>
+    <w:lvl w:ilvl="4" w:tentative="1">
+      <w:start w:val="1"/>
+      <w:numFmt w:val="decimal"/>
+      <w:lvlText w:val="%5."/>
+      <w:lvlJc w:val="left"/>
+      <w:pPr>
+        <w:tabs>
+          <w:tab w:val="num" w:pos="3600"/>
+        </w:tabs>
+        <w:ind w:left="3600" w:hanging="360"/>
+      </w:pPr>
+    </w:lvl>
+    <w:lvl w:ilvl="5" w:tentative="1">
+      <w:start w:val="1"/>
+      <w:numFmt w:val="decimal"/>
+      <w:lvlText w:val="%6."/>
+      <w:lvlJc w:val="left"/>
+      <w:pPr>
+        <w:tabs>
+          <w:tab w:val="num" w:pos="4320"/>
+        </w:tabs>
+        <w:ind w:left="4320" w:hanging="360"/>
+      </w:pPr>
+    </w:lvl>
+    <w:lvl w:ilvl="6" w:tentative="1">
+      <w:start w:val="1"/>
+      <w:numFmt w:val="decimal"/>
+      <w:lvlText w:val="%7."/>
+      <w:lvlJc w:val="left"/>
+      <w:pPr>
+        <w:tabs>
+          <w:tab w:val="num" w:pos="5040"/>
+        </w:tabs>
+        <w:ind w:left="5040" w:hanging="360"/>
+      </w:pPr>
+    </w:lvl>
+    <w:lvl w:ilvl="7" w:tentative="1">
+      <w:start w:val="1"/>
+      <w:numFmt w:val="decimal"/>
+      <w:lvlText w:val="%8."/>
+      <w:lvlJc w:val="left"/>
+      <w:pPr>
+        <w:tabs>
+          <w:tab w:val="num" w:pos="5760"/>
+        </w:tabs>
+        <w:ind w:left="5760" w:hanging="360"/>
+      </w:pPr>
+    </w:lvl>
+    <w:lvl w:ilvl="8" w:tentative="1">
+      <w:start w:val="1"/>
+      <w:numFmt w:val="decimal"/>
+      <w:lvlText w:val="%9."/>
+      <w:lvlJc w:val="left"/>
+      <w:pPr>
+        <w:tabs>
+          <w:tab w:val="num" w:pos="6480"/>
+        </w:tabs>
+        <w:ind w:left="6480" w:hanging="360"/>
+      </w:pPr>
+    </w:lvl>
+  </w:abstractNum>
+  <w:num w:numId="1" w16cid:durableId="538396556">
+    <w:abstractNumId w:val="0"/>
+  </w:num>
+</w:numbering>
+</file>
+
 <file path=word/styles.xml><?xml version="1.0" encoding="utf-8"?>
-<w:styles xmlns:mc="http://schemas.openxmlformats.org/markup-compatibility/2006" xmlns:r="http://schemas.openxmlformats.org/officeDocument/2006/relationships" xmlns:w="http://schemas.openxmlformats.org/wordprocessingml/2006/main" xmlns:w14="http://schemas.microsoft.com/office/word/2010/wordml" xmlns:w15="http://schemas.microsoft.com/office/word/2012/wordml" xmlns:w16cex="http://schemas.microsoft.com/office/word/2018/wordml/cex" xmlns:w16cid="http://schemas.microsoft.com/office/word/2016/wordml/cid" xmlns:w16="http://schemas.microsoft.com/office/word/2018/wordml" xmlns:w16du="http://schemas.microsoft.com/office/word/2023/wordml/word16du" xmlns:w16sdtdh="http://schemas.microsoft.com/office/word/2020/wordml/sdtdatahash" xmlns:w16se="http://schemas.microsoft.com/office/word/2015/wordml/symex" mc:Ignorable="w14 w15 w16se w16cid w16 w16cex w16sdtdh w16du">
+<w:styles xmlns:mc="http://schemas.openxmlformats.org/markup-compatibility/2006" xmlns:r="http://schemas.openxmlformats.org/officeDocument/2006/relationships" xmlns:w="http://schemas.openxmlformats.org/wordprocessingml/2006/main" xmlns:w14="http://schemas.microsoft.com/office/word/2010/wordml" xmlns:w15="http://schemas.microsoft.com/office/word/2012/wordml" xmlns:w16cex="http://schemas.microsoft.com/office/word/2018/wordml/cex" xmlns:w16cid="http://schemas.microsoft.com/office/word/2016/wordml/cid" xmlns:w16="http://schemas.microsoft.com/office/word/2018/wordml" xmlns:w16du="http://schemas.microsoft.com/office/word/2023/wordml/word16du" xmlns:w16sdtdh="http://schemas.microsoft.com/office/word/2020/wordml/sdtdatahash" xmlns:w16sdtfl="http://schemas.microsoft.com/office/word/2024/wordml/sdtformatlock" xmlns:w16se="http://schemas.microsoft.com/office/word/2015/wordml/symex" mc:Ignorable="w14 w15 w16se w16cid w16 w16cex w16sdtdh w16sdtfl w16du">
   <w:docDefaults>
     <w:rPrDefault>
       <w:rPr>

</xml_diff>